<commit_message>
Add CMS functionality for managing the site
</commit_message>
<xml_diff>
--- a/client_document/Higher Lajinah Documents/Frame Works.docx
+++ b/client_document/Higher Lajinah Documents/Frame Works.docx
@@ -1,6 +1,6 @@
 
 <file path=word/document.xml><?xml version="1.0" encoding="utf-8"?>
-<w:document xmlns:wpc="http://schemas.microsoft.com/office/word/2010/wordprocessingCanvas" xmlns:cx="http://schemas.microsoft.com/office/drawing/2014/chartex" xmlns:cx1="http://schemas.microsoft.com/office/drawing/2015/9/8/chartex" xmlns:cx2="http://schemas.microsoft.com/office/drawing/2015/10/21/chartex" xmlns:cx3="http://schemas.microsoft.com/office/drawing/2016/5/9/chartex" xmlns:cx4="http://schemas.microsoft.com/office/drawing/2016/5/10/chartex" xmlns:cx5="http://schemas.microsoft.com/office/drawing/2016/5/11/chartex" xmlns:cx6="http://schemas.microsoft.com/office/drawing/2016/5/12/chartex" xmlns:cx7="http://schemas.microsoft.com/office/drawing/2016/5/13/chartex" xmlns:cx8="http://schemas.microsoft.com/office/drawing/2016/5/14/chartex" xmlns:mc="http://schemas.openxmlformats.org/markup-compatibility/2006" xmlns:aink="http://schemas.microsoft.com/office/drawing/2016/ink" xmlns:am3d="http://schemas.microsoft.com/office/drawing/2017/model3d" xmlns:o="urn:schemas-microsoft-com:office:office" xmlns:r="http://schemas.openxmlformats.org/officeDocument/2006/relationships" xmlns:m="http://schemas.openxmlformats.org/officeDocument/2006/math" xmlns:v="urn:schemas-microsoft-com:vml" xmlns:wp14="http://schemas.microsoft.com/office/word/2010/wordprocessingDrawing" xmlns:wp="http://schemas.openxmlformats.org/drawingml/2006/wordprocessingDrawing" xmlns:w10="urn:schemas-microsoft-com:office:word" xmlns:w="http://schemas.openxmlformats.org/wordprocessingml/2006/main" xmlns:w14="http://schemas.microsoft.com/office/word/2010/wordml" xmlns:w15="http://schemas.microsoft.com/office/word/2012/wordml" xmlns:w16cid="http://schemas.microsoft.com/office/word/2016/wordml/cid" xmlns:w16se="http://schemas.microsoft.com/office/word/2015/wordml/symex" xmlns:wpg="http://schemas.microsoft.com/office/word/2010/wordprocessingGroup" xmlns:wpi="http://schemas.microsoft.com/office/word/2010/wordprocessingInk" xmlns:wne="http://schemas.microsoft.com/office/word/2006/wordml" xmlns:wps="http://schemas.microsoft.com/office/word/2010/wordprocessingShape" mc:Ignorable="w14 w15 w16se w16cid wp14">
+<w:document xmlns:wpc="http://schemas.microsoft.com/office/word/2010/wordprocessingCanvas" xmlns:cx="http://schemas.microsoft.com/office/drawing/2014/chartex" xmlns:cx1="http://schemas.microsoft.com/office/drawing/2015/9/8/chartex" xmlns:cx2="http://schemas.microsoft.com/office/drawing/2015/10/21/chartex" xmlns:cx3="http://schemas.microsoft.com/office/drawing/2016/5/9/chartex" xmlns:cx4="http://schemas.microsoft.com/office/drawing/2016/5/10/chartex" xmlns:cx5="http://schemas.microsoft.com/office/drawing/2016/5/11/chartex" xmlns:cx6="http://schemas.microsoft.com/office/drawing/2016/5/12/chartex" xmlns:cx7="http://schemas.microsoft.com/office/drawing/2016/5/13/chartex" xmlns:cx8="http://schemas.microsoft.com/office/drawing/2016/5/14/chartex" xmlns:mc="http://schemas.openxmlformats.org/markup-compatibility/2006" xmlns:aink="http://schemas.microsoft.com/office/drawing/2016/ink" xmlns:am3d="http://schemas.microsoft.com/office/drawing/2017/model3d" xmlns:o="urn:schemas-microsoft-com:office:office" xmlns:oel="http://schemas.microsoft.com/office/2019/extlst" xmlns:r="http://schemas.openxmlformats.org/officeDocument/2006/relationships" xmlns:m="http://schemas.openxmlformats.org/officeDocument/2006/math" xmlns:v="urn:schemas-microsoft-com:vml" xmlns:wp14="http://schemas.microsoft.com/office/word/2010/wordprocessingDrawing" xmlns:wp="http://schemas.openxmlformats.org/drawingml/2006/wordprocessingDrawing" xmlns:w10="urn:schemas-microsoft-com:office:word" xmlns:w="http://schemas.openxmlformats.org/wordprocessingml/2006/main" xmlns:w14="http://schemas.microsoft.com/office/word/2010/wordml" xmlns:w15="http://schemas.microsoft.com/office/word/2012/wordml" xmlns:w16cex="http://schemas.microsoft.com/office/word/2018/wordml/cex" xmlns:w16cid="http://schemas.microsoft.com/office/word/2016/wordml/cid" xmlns:w16="http://schemas.microsoft.com/office/word/2018/wordml" xmlns:w16du="http://schemas.microsoft.com/office/word/2023/wordml/word16du" xmlns:w16sdtdh="http://schemas.microsoft.com/office/word/2020/wordml/sdtdatahash" xmlns:w16sdtfl="http://schemas.microsoft.com/office/word/2024/wordml/sdtformatlock" xmlns:w16se="http://schemas.microsoft.com/office/word/2015/wordml/symex" xmlns:wpg="http://schemas.microsoft.com/office/word/2010/wordprocessingGroup" xmlns:wpi="http://schemas.microsoft.com/office/word/2010/wordprocessingInk" xmlns:wne="http://schemas.microsoft.com/office/word/2006/wordml" xmlns:wps="http://schemas.microsoft.com/office/word/2010/wordprocessingShape" mc:Ignorable="w14 w15 w16se w16cid w16 w16cex w16sdtdh w16sdtfl w16du wp14">
   <w:body>
     <w:p>
       <w:pPr>
@@ -100,18 +100,8 @@
           <w:sz w:val="30"/>
           <w:szCs w:val="24"/>
         </w:rPr>
-        <w:t xml:space="preserve"> for Islamic Affairs and </w:t>
-      </w:r>
-      <w:proofErr w:type="spellStart"/>
-      <w:r>
-        <w:rPr>
-          <w:b/>
-          <w:sz w:val="30"/>
-          <w:szCs w:val="24"/>
-        </w:rPr>
-        <w:t>Awqaf</w:t>
-      </w:r>
-      <w:proofErr w:type="spellEnd"/>
+        <w:t xml:space="preserve"> for Islamic Affairs and Awqaf</w:t>
+      </w:r>
     </w:p>
     <w:p>
       <w:pPr>
@@ -767,7 +757,15 @@
           <w:sz w:val="24"/>
           <w:szCs w:val="24"/>
         </w:rPr>
-        <w:t>However, project management is merely a catch-all phrase for a number of major sub-functions. It is the very identification and on-going analysis of these functions which establishes the PMBOK. The representation of the PMBOK as a matrix provides flexibility in describing the various function interrelationships. However, the function chart structure contained within each of these functions is presented as a work break-down structure. The major project management functions which have been identified are briefly described below.</w:t>
+        <w:t xml:space="preserve">However, project management is merely a catch-all phrase for a number of major sub-functions. It is the very identification and on-going analysis of these functions which establishes the </w:t>
+      </w:r>
+      <w:r>
+        <w:rPr>
+          <w:sz w:val="24"/>
+          <w:szCs w:val="24"/>
+        </w:rPr>
+        <w:lastRenderedPageBreak/>
+        <w:t>PMBOK. The representation of the PMBOK as a matrix provides flexibility in describing the various function interrelationships. However, the function chart structure contained within each of these functions is presented as a work break-down structure. The major project management functions which have been identified are briefly described below.</w:t>
       </w:r>
     </w:p>
     <w:p>
@@ -1216,6 +1214,7 @@
           <w:sz w:val="24"/>
           <w:szCs w:val="24"/>
         </w:rPr>
+        <w:lastRenderedPageBreak/>
         <w:t>Indeed, even the project team is required only temporarily. Thus, careful attention must be given to the assembly of people working together effectively through a clear understanding of their respective roles and responsibilities in a temporary organizational environment. This requires Human Resources Management.</w:t>
       </w:r>
     </w:p>
@@ -1733,6 +1732,7 @@
           <w:sz w:val="24"/>
           <w:szCs w:val="24"/>
         </w:rPr>
+        <w:lastRenderedPageBreak/>
         <w:t>NOTE</w:t>
       </w:r>
       <w:r>
@@ -1948,6 +1948,7 @@
           <w:sz w:val="24"/>
           <w:szCs w:val="24"/>
         </w:rPr>
+        <w:lastRenderedPageBreak/>
         <w:t>Thus, sound project management is what enables general management to come together with technical management for purposes of managing progress and change effectively and efficiently for the benefit of all.</w:t>
       </w:r>
     </w:p>
@@ -2102,6 +2103,7 @@
           <w:sz w:val="24"/>
           <w:szCs w:val="24"/>
         </w:rPr>
+        <w:lastRenderedPageBreak/>
         <w:t>This article was prepared to report the results of these discussions which, during the workshop, became oriented towards refining the overview model or common frame-of-reference for the PMBOK.</w:t>
       </w:r>
     </w:p>
@@ -2391,6 +2393,7 @@
           <w:sz w:val="24"/>
           <w:szCs w:val="24"/>
         </w:rPr>
+        <w:lastRenderedPageBreak/>
         <w:t xml:space="preserve"> </w:t>
       </w:r>
       <w:r>
@@ -2599,6 +2602,7 @@
           <w:sz w:val="24"/>
           <w:szCs w:val="24"/>
         </w:rPr>
+        <w:lastRenderedPageBreak/>
         <w:t>Business policy</w:t>
       </w:r>
     </w:p>
@@ -3198,6 +3202,7 @@
           <w:sz w:val="24"/>
           <w:szCs w:val="24"/>
         </w:rPr>
+        <w:lastRenderedPageBreak/>
         <w:t>Figure 4</w:t>
       </w:r>
     </w:p>
@@ -3678,6 +3683,7 @@
           <w:sz w:val="24"/>
           <w:szCs w:val="24"/>
         </w:rPr>
+        <w:lastRenderedPageBreak/>
         <w:t>(3) The PMBOK should not contain knowledge, technology, techniques or skills which are primarily useful in only one industry or technology. That is, it should not contain such items unless they are broadly useful in almost any application of project management.</w:t>
       </w:r>
     </w:p>
@@ -3956,6 +3962,7 @@
           <w:sz w:val="24"/>
           <w:szCs w:val="24"/>
         </w:rPr>
+        <w:lastRenderedPageBreak/>
         <w:t>(5) Take into account the complexities of project management and the integrating nature of the project manager’s job and of his or her supporting team.</w:t>
       </w:r>
     </w:p>
@@ -4185,7 +4192,15 @@
           <w:sz w:val="24"/>
           <w:szCs w:val="24"/>
         </w:rPr>
-        <w:t>The necessity or desirability of a third (or even fourth) dimension can be debated at length. A very good case can be made for making additional dimensions for the project life cycle, the system environmental level, the system technical environment, or even a breakdown into processes, activities, tools and techniques (Figure 6). For completeness the PMBOK might well be described by a three- or four-dimensional matrix. However, it was felt that more than two dimensions would add unnecessary complexity to the model and to the resulting descriptions of the project management body of knowledge. Further it was felt that the significance of these additional dimensions may be minor from a practical point of view, and their existence can be recognized in future descriptions of the detailed blocks of knowledge.</w:t>
+        <w:t xml:space="preserve">The necessity or desirability of a third (or even fourth) dimension can be debated at length. A very good case can be made for making additional dimensions for the project life cycle, the system environmental level, the system technical environment, or even a breakdown into processes, activities, tools and techniques (Figure 6). For completeness the PMBOK might well be described by a three- or four-dimensional matrix. However, it was felt that more than two </w:t>
+      </w:r>
+      <w:r>
+        <w:rPr>
+          <w:sz w:val="24"/>
+          <w:szCs w:val="24"/>
+        </w:rPr>
+        <w:lastRenderedPageBreak/>
+        <w:t>dimensions would add unnecessary complexity to the model and to the resulting descriptions of the project management body of knowledge. Further it was felt that the significance of these additional dimensions may be minor from a practical point of view, and their existence can be recognized in future descriptions of the detailed blocks of knowledge.</w:t>
       </w:r>
     </w:p>
     <w:p>
@@ -4433,6 +4448,7 @@
           <w:sz w:val="30"/>
           <w:szCs w:val="24"/>
         </w:rPr>
+        <w:lastRenderedPageBreak/>
         <w:t>Conclusions and Recommendations</w:t>
       </w:r>
     </w:p>
@@ -4755,6 +4771,7 @@
           <w:sz w:val="24"/>
           <w:szCs w:val="24"/>
         </w:rPr>
+        <w:lastRenderedPageBreak/>
         <w:t>The Framework model of Project Management should:</w:t>
       </w:r>
     </w:p>
@@ -4914,7 +4931,25 @@
           <w:sz w:val="28"/>
           <w:szCs w:val="24"/>
         </w:rPr>
-        <w:t xml:space="preserve"> The Framework Model</w:t>
+        <w:t xml:space="preserve"> </w:t>
+      </w:r>
+      <w:proofErr w:type="gramStart"/>
+      <w:r>
+        <w:rPr>
+          <w:b/>
+          <w:sz w:val="28"/>
+          <w:szCs w:val="24"/>
+        </w:rPr>
+        <w:t>The</w:t>
+      </w:r>
+      <w:proofErr w:type="gramEnd"/>
+      <w:r>
+        <w:rPr>
+          <w:b/>
+          <w:sz w:val="28"/>
+          <w:szCs w:val="24"/>
+        </w:rPr>
+        <w:t xml:space="preserve"> Framework Model</w:t>
       </w:r>
     </w:p>
     <w:p>
@@ -5055,6 +5090,7 @@
           <w:sz w:val="24"/>
           <w:szCs w:val="24"/>
         </w:rPr>
+        <w:lastRenderedPageBreak/>
         <w:t>Max’s model displayed in Figures 3 is an example of a model of one of the External Interfaces of Project Management. It is a workable presentation of the management knowledge environment within which Project Management is imbedded. Although management knowledge is not the only environment for project management that we must consider, it is a particularly difficult one to understand. It is a nebulous abstraction with no direct concrete outcomes. As the cognition theorist. Art DeLong, has said, “The whole foundation of mankind is based on how we humans learn by acquiring knowledge.” Some specific environments for Project Management are listed in Figure 8.</w:t>
       </w:r>
     </w:p>
@@ -5238,7 +5274,15 @@
           <w:sz w:val="24"/>
           <w:szCs w:val="24"/>
         </w:rPr>
-        <w:t>Some of the Framework Components of Figure 9 display relationships with only some of the PM Functions. This is the case for the Active Direction component, which is indicated as having a relationship with only Human Resources and Communications &amp; Information. Active direction of a project is a human activity. Its focus is on the human Functions. This is not necessarily to the exclusion of the other Functions, but the extent of their direct participation is low. For example, Time Management’s participation in Active Direction is to provide some of the information communicated, but Active Direction is a human to human activity while schedules are inanimate data.</w:t>
+        <w:t xml:space="preserve">Some of the Framework Components of Figure 9 display relationships with only some of the PM Functions. This is the case for the Active Direction component, which is indicated as having a </w:t>
+      </w:r>
+      <w:r>
+        <w:rPr>
+          <w:sz w:val="24"/>
+          <w:szCs w:val="24"/>
+        </w:rPr>
+        <w:lastRenderedPageBreak/>
+        <w:t>relationship with only Human Resources and Communications &amp; Information. Active direction of a project is a human activity. Its focus is on the human Functions. This is not necessarily to the exclusion of the other Functions, but the extent of their direct participation is low. For example, Time Management’s participation in Active Direction is to provide some of the information communicated, but Active Direction is a human to human activity while schedules are inanimate data.</w:t>
       </w:r>
     </w:p>
     <w:p>
@@ -5431,13 +5475,284 @@
           <w:sz w:val="26"/>
           <w:szCs w:val="24"/>
         </w:rPr>
-        <w:t xml:space="preserve">1) Elaborate </w:t>
+        <w:lastRenderedPageBreak/>
+        <w:t>1) Elaborate The Framework Model</w:t>
+      </w:r>
+    </w:p>
+    <w:p>
+      <w:pPr>
+        <w:spacing w:after="0"/>
+        <w:jc w:val="both"/>
+        <w:rPr>
+          <w:sz w:val="24"/>
+          <w:szCs w:val="24"/>
+        </w:rPr>
+      </w:pPr>
+      <w:r>
+        <w:rPr>
+          <w:sz w:val="24"/>
+          <w:szCs w:val="24"/>
+        </w:rPr>
+        <w:t>This work will put the Function Models of the Project Management Body of Knowledge in perspective with each other, that is within an integrating frame-work. This is a target rather than an objective because it must be recognized that this is a pioneering effort. There is little precedent and few guides. The rate of accomplishment is going to be quire variable. The importance is placed on development toward the target and making progress.</w:t>
+      </w:r>
+    </w:p>
+    <w:p>
+      <w:pPr>
+        <w:spacing w:after="0"/>
+        <w:jc w:val="both"/>
+        <w:rPr>
+          <w:sz w:val="24"/>
+          <w:szCs w:val="24"/>
+        </w:rPr>
+      </w:pPr>
+    </w:p>
+    <w:p>
+      <w:pPr>
+        <w:spacing w:after="0"/>
+        <w:jc w:val="both"/>
+        <w:rPr>
+          <w:sz w:val="24"/>
+          <w:szCs w:val="24"/>
+        </w:rPr>
+      </w:pPr>
+      <w:r>
+        <w:rPr>
+          <w:sz w:val="24"/>
+          <w:szCs w:val="24"/>
+        </w:rPr>
+        <w:t>The PMBOK Framework as an integration model, will focus on those ideas which tie the components together. It will also attempt to identify the processes by which the components work together in practice. This will be the effort to carry out Harvey Levine’s charge to “Tie a ribbon around each of the six packages.” And, an effort will be made to avoid reinventing the wheel. Time spent on evaluating alternative models to the ones already presented will be limited. Most of the work will be placed on elaborating and clarifying the existing models. New and alternative models will be examined only where a gap in the organization of our knowledge prevents work from progressing. In summary, this will be a disciplined design effort rather than a daydreaming session.</w:t>
+      </w:r>
+    </w:p>
+    <w:p>
+      <w:pPr>
+        <w:spacing w:after="0"/>
+        <w:jc w:val="both"/>
+        <w:rPr>
+          <w:sz w:val="24"/>
+          <w:szCs w:val="24"/>
+        </w:rPr>
+      </w:pPr>
+    </w:p>
+    <w:p>
+      <w:pPr>
+        <w:spacing w:after="0"/>
+        <w:jc w:val="both"/>
+        <w:rPr>
+          <w:b/>
+          <w:sz w:val="24"/>
+          <w:szCs w:val="24"/>
+        </w:rPr>
+      </w:pPr>
+      <w:r>
+        <w:rPr>
+          <w:b/>
+          <w:sz w:val="24"/>
+          <w:szCs w:val="24"/>
+        </w:rPr>
+        <w:t>Figure 9</w:t>
+      </w:r>
+    </w:p>
+    <w:p>
+      <w:pPr>
+        <w:spacing w:after="0"/>
+        <w:jc w:val="both"/>
+        <w:rPr>
+          <w:sz w:val="24"/>
+          <w:szCs w:val="24"/>
+        </w:rPr>
+      </w:pPr>
+      <w:r>
+        <w:rPr>
+          <w:sz w:val="24"/>
+          <w:szCs w:val="24"/>
+        </w:rPr>
+        <w:t>Note: X indicates a strong relationship between the PM Function and the Framework Component A blank indicates a lesser contribution and hence focus at the Framework level</w:t>
+      </w:r>
+    </w:p>
+    <w:p>
+      <w:pPr>
+        <w:spacing w:after="0"/>
+        <w:jc w:val="both"/>
+        <w:rPr>
+          <w:sz w:val="24"/>
+          <w:szCs w:val="24"/>
+        </w:rPr>
+      </w:pPr>
+    </w:p>
+    <w:p>
+      <w:pPr>
+        <w:spacing w:after="0"/>
+        <w:jc w:val="both"/>
+        <w:rPr>
+          <w:sz w:val="24"/>
+          <w:szCs w:val="24"/>
+        </w:rPr>
+      </w:pPr>
+      <w:r>
+        <w:rPr>
+          <w:sz w:val="24"/>
+          <w:szCs w:val="24"/>
+        </w:rPr>
+        <w:t>Figure 9</w:t>
+      </w:r>
+    </w:p>
+    <w:p>
+      <w:pPr>
+        <w:spacing w:after="0"/>
+        <w:jc w:val="both"/>
+        <w:rPr>
+          <w:sz w:val="24"/>
+          <w:szCs w:val="24"/>
+        </w:rPr>
+      </w:pPr>
+    </w:p>
+    <w:p>
+      <w:pPr>
+        <w:spacing w:after="0"/>
+        <w:jc w:val="both"/>
+        <w:rPr>
+          <w:b/>
+          <w:sz w:val="24"/>
+          <w:szCs w:val="24"/>
+        </w:rPr>
+      </w:pPr>
+      <w:r>
+        <w:rPr>
+          <w:b/>
+          <w:sz w:val="24"/>
+          <w:szCs w:val="24"/>
+        </w:rPr>
+        <w:t>Cross Impact Matrix Model PROJECT MANAGEMENT FRAMEWORK</w:t>
+      </w:r>
+    </w:p>
+    <w:p>
+      <w:pPr>
+        <w:spacing w:after="0"/>
+        <w:jc w:val="both"/>
+        <w:rPr>
+          <w:sz w:val="12"/>
+          <w:szCs w:val="24"/>
+        </w:rPr>
+      </w:pPr>
+    </w:p>
+    <w:p>
+      <w:pPr>
+        <w:spacing w:after="0"/>
+        <w:jc w:val="both"/>
+        <w:rPr>
+          <w:sz w:val="24"/>
+          <w:szCs w:val="24"/>
+        </w:rPr>
+      </w:pPr>
+      <w:r>
+        <w:rPr>
+          <w:sz w:val="24"/>
+          <w:szCs w:val="24"/>
+        </w:rPr>
+        <w:t>I am convinced that this effort to organize the Framework of the PMBOK is needed at this time to stabilize the gains we have already made and provide a firm base for solid development of the PMBOK in the future. I do agree with those who think it is more fun to bite off new ideas than to digest what we already have. However, without this period of digestion, we will lose our direction and sense of purpose as new ideas are presented to us in the future.</w:t>
+      </w:r>
+    </w:p>
+    <w:p>
+      <w:pPr>
+        <w:spacing w:after="0"/>
+        <w:jc w:val="both"/>
+        <w:rPr>
+          <w:sz w:val="24"/>
+          <w:szCs w:val="24"/>
+        </w:rPr>
+      </w:pPr>
+    </w:p>
+    <w:p>
+      <w:pPr>
+        <w:spacing w:after="0"/>
+        <w:jc w:val="both"/>
+        <w:rPr>
+          <w:sz w:val="24"/>
+          <w:szCs w:val="24"/>
+        </w:rPr>
+      </w:pPr>
+      <w:r>
+        <w:rPr>
+          <w:sz w:val="24"/>
+          <w:szCs w:val="24"/>
+        </w:rPr>
+        <w:t>This will be a group effort. Several people are being contacted to contribute specifics to this work but anyone willing and able to manipulate abstractions will be welcome.</w:t>
+      </w:r>
+    </w:p>
+    <w:p>
+      <w:pPr>
+        <w:spacing w:after="0"/>
+        <w:jc w:val="both"/>
+        <w:rPr>
+          <w:sz w:val="24"/>
+          <w:szCs w:val="24"/>
+        </w:rPr>
+      </w:pPr>
+    </w:p>
+    <w:p>
+      <w:pPr>
+        <w:spacing w:after="0"/>
+        <w:jc w:val="both"/>
+        <w:rPr>
+          <w:sz w:val="24"/>
+          <w:szCs w:val="24"/>
+        </w:rPr>
+      </w:pPr>
+    </w:p>
+    <w:p>
+      <w:pPr>
+        <w:spacing w:after="0"/>
+        <w:jc w:val="both"/>
+        <w:rPr>
+          <w:sz w:val="24"/>
+          <w:szCs w:val="24"/>
+        </w:rPr>
+      </w:pPr>
+    </w:p>
+    <w:p>
+      <w:pPr>
+        <w:spacing w:after="0"/>
+        <w:jc w:val="both"/>
+        <w:rPr>
+          <w:sz w:val="24"/>
+          <w:szCs w:val="24"/>
+        </w:rPr>
+      </w:pPr>
+    </w:p>
+    <w:p>
+      <w:pPr>
+        <w:spacing w:after="0"/>
+        <w:jc w:val="both"/>
+        <w:rPr>
+          <w:sz w:val="24"/>
+          <w:szCs w:val="24"/>
+        </w:rPr>
+      </w:pPr>
+    </w:p>
+    <w:p>
+      <w:pPr>
+        <w:spacing w:after="0"/>
+        <w:jc w:val="both"/>
+        <w:rPr>
+          <w:b/>
+          <w:sz w:val="24"/>
+          <w:szCs w:val="24"/>
+        </w:rPr>
+      </w:pPr>
+      <w:r>
+        <w:rPr>
+          <w:b/>
+          <w:sz w:val="24"/>
+          <w:szCs w:val="24"/>
+        </w:rPr>
+        <w:lastRenderedPageBreak/>
+        <w:t xml:space="preserve">2) Collect Together </w:t>
       </w:r>
       <w:proofErr w:type="gramStart"/>
       <w:r>
         <w:rPr>
           <w:b/>
-          <w:sz w:val="26"/>
+          <w:sz w:val="24"/>
           <w:szCs w:val="24"/>
         </w:rPr>
         <w:t>The</w:t>
@@ -5446,293 +5761,6 @@
       <w:r>
         <w:rPr>
           <w:b/>
-          <w:sz w:val="26"/>
-          <w:szCs w:val="24"/>
-        </w:rPr>
-        <w:t xml:space="preserve"> Framework Model</w:t>
-      </w:r>
-    </w:p>
-    <w:p>
-      <w:pPr>
-        <w:spacing w:after="0"/>
-        <w:jc w:val="both"/>
-        <w:rPr>
-          <w:sz w:val="24"/>
-          <w:szCs w:val="24"/>
-        </w:rPr>
-      </w:pPr>
-      <w:r>
-        <w:rPr>
-          <w:sz w:val="24"/>
-          <w:szCs w:val="24"/>
-        </w:rPr>
-        <w:t>This work will put the Function Models of the Project Management Body of Knowledge in perspective with each other, that is within an integrating frame-work. This is a target rather than an objective because it must be recognized that this is a pioneering effort. There is little precedent and few guides. The rate of accomplishment is going to be quire variable. The importance is placed on development toward the target and making progress.</w:t>
-      </w:r>
-    </w:p>
-    <w:p>
-      <w:pPr>
-        <w:spacing w:after="0"/>
-        <w:jc w:val="both"/>
-        <w:rPr>
-          <w:sz w:val="24"/>
-          <w:szCs w:val="24"/>
-        </w:rPr>
-      </w:pPr>
-    </w:p>
-    <w:p>
-      <w:pPr>
-        <w:spacing w:after="0"/>
-        <w:jc w:val="both"/>
-        <w:rPr>
-          <w:sz w:val="24"/>
-          <w:szCs w:val="24"/>
-        </w:rPr>
-      </w:pPr>
-      <w:r>
-        <w:rPr>
-          <w:sz w:val="24"/>
-          <w:szCs w:val="24"/>
-        </w:rPr>
-        <w:t>The PMBOK Framework as an integration model, will focus on those ideas which tie the components together. It will also attempt to identify the processes by which the components work together in practice. This will be the effort to carry out Harvey Levine’s charge to “Tie a ribbon around each of the six packages.” And, an effort will be made to avoid reinventing the wheel. Time spent on evaluating alternative models to the ones already presented will be limited. Most of the work will be placed on elaborating and clarifying the existing models. New and alternative models will be examined only where a gap in the organization of our knowledge prevents work from progressing. In summary, this will be a disciplined design effort rather than a daydreaming session.</w:t>
-      </w:r>
-    </w:p>
-    <w:p>
-      <w:pPr>
-        <w:spacing w:after="0"/>
-        <w:jc w:val="both"/>
-        <w:rPr>
-          <w:sz w:val="24"/>
-          <w:szCs w:val="24"/>
-        </w:rPr>
-      </w:pPr>
-    </w:p>
-    <w:p>
-      <w:pPr>
-        <w:spacing w:after="0"/>
-        <w:jc w:val="both"/>
-        <w:rPr>
-          <w:b/>
-          <w:sz w:val="24"/>
-          <w:szCs w:val="24"/>
-        </w:rPr>
-      </w:pPr>
-      <w:r>
-        <w:rPr>
-          <w:b/>
-          <w:sz w:val="24"/>
-          <w:szCs w:val="24"/>
-        </w:rPr>
-        <w:t>Figure 9</w:t>
-      </w:r>
-    </w:p>
-    <w:p>
-      <w:pPr>
-        <w:spacing w:after="0"/>
-        <w:jc w:val="both"/>
-        <w:rPr>
-          <w:sz w:val="24"/>
-          <w:szCs w:val="24"/>
-        </w:rPr>
-      </w:pPr>
-      <w:r>
-        <w:rPr>
-          <w:sz w:val="24"/>
-          <w:szCs w:val="24"/>
-        </w:rPr>
-        <w:t>Note: X indicates a strong relationship between the PM Function and the Framework Component A blank indicates a lesser contribution and hence focus at the Framework level</w:t>
-      </w:r>
-    </w:p>
-    <w:p>
-      <w:pPr>
-        <w:spacing w:after="0"/>
-        <w:jc w:val="both"/>
-        <w:rPr>
-          <w:sz w:val="24"/>
-          <w:szCs w:val="24"/>
-        </w:rPr>
-      </w:pPr>
-    </w:p>
-    <w:p>
-      <w:pPr>
-        <w:spacing w:after="0"/>
-        <w:jc w:val="both"/>
-        <w:rPr>
-          <w:sz w:val="24"/>
-          <w:szCs w:val="24"/>
-        </w:rPr>
-      </w:pPr>
-      <w:r>
-        <w:rPr>
-          <w:sz w:val="24"/>
-          <w:szCs w:val="24"/>
-        </w:rPr>
-        <w:t>Figure 9</w:t>
-      </w:r>
-    </w:p>
-    <w:p>
-      <w:pPr>
-        <w:spacing w:after="0"/>
-        <w:jc w:val="both"/>
-        <w:rPr>
-          <w:sz w:val="24"/>
-          <w:szCs w:val="24"/>
-        </w:rPr>
-      </w:pPr>
-    </w:p>
-    <w:p>
-      <w:pPr>
-        <w:spacing w:after="0"/>
-        <w:jc w:val="both"/>
-        <w:rPr>
-          <w:b/>
-          <w:sz w:val="24"/>
-          <w:szCs w:val="24"/>
-        </w:rPr>
-      </w:pPr>
-      <w:r>
-        <w:rPr>
-          <w:b/>
-          <w:sz w:val="24"/>
-          <w:szCs w:val="24"/>
-        </w:rPr>
-        <w:t>Cross Impact Matrix Model PROJECT MANAGEMENT FRAMEWORK</w:t>
-      </w:r>
-    </w:p>
-    <w:p>
-      <w:pPr>
-        <w:spacing w:after="0"/>
-        <w:jc w:val="both"/>
-        <w:rPr>
-          <w:sz w:val="12"/>
-          <w:szCs w:val="24"/>
-        </w:rPr>
-      </w:pPr>
-    </w:p>
-    <w:p>
-      <w:pPr>
-        <w:spacing w:after="0"/>
-        <w:jc w:val="both"/>
-        <w:rPr>
-          <w:sz w:val="24"/>
-          <w:szCs w:val="24"/>
-        </w:rPr>
-      </w:pPr>
-      <w:r>
-        <w:rPr>
-          <w:sz w:val="24"/>
-          <w:szCs w:val="24"/>
-        </w:rPr>
-        <w:t>I am convinced that this effort to organize the Framework of the PMBOK is needed at this time to stabilize the gains we have already made and provide a firm base for solid development of the PMBOK in the future. I do agree with those who think it is more fun to bite off new ideas than to digest what we already have. However, without this period of digestion, we will lose our direction and sense of purpose as new ideas are presented to us in the future.</w:t>
-      </w:r>
-    </w:p>
-    <w:p>
-      <w:pPr>
-        <w:spacing w:after="0"/>
-        <w:jc w:val="both"/>
-        <w:rPr>
-          <w:sz w:val="24"/>
-          <w:szCs w:val="24"/>
-        </w:rPr>
-      </w:pPr>
-    </w:p>
-    <w:p>
-      <w:pPr>
-        <w:spacing w:after="0"/>
-        <w:jc w:val="both"/>
-        <w:rPr>
-          <w:sz w:val="24"/>
-          <w:szCs w:val="24"/>
-        </w:rPr>
-      </w:pPr>
-      <w:r>
-        <w:rPr>
-          <w:sz w:val="24"/>
-          <w:szCs w:val="24"/>
-        </w:rPr>
-        <w:t>This will be a group effort. Several people are being contacted to contribute specifics to this work but anyone willing and able to manipulate abstractions will be welcome.</w:t>
-      </w:r>
-    </w:p>
-    <w:p>
-      <w:pPr>
-        <w:spacing w:after="0"/>
-        <w:jc w:val="both"/>
-        <w:rPr>
-          <w:sz w:val="24"/>
-          <w:szCs w:val="24"/>
-        </w:rPr>
-      </w:pPr>
-    </w:p>
-    <w:p>
-      <w:pPr>
-        <w:spacing w:after="0"/>
-        <w:jc w:val="both"/>
-        <w:rPr>
-          <w:sz w:val="24"/>
-          <w:szCs w:val="24"/>
-        </w:rPr>
-      </w:pPr>
-    </w:p>
-    <w:p>
-      <w:pPr>
-        <w:spacing w:after="0"/>
-        <w:jc w:val="both"/>
-        <w:rPr>
-          <w:sz w:val="24"/>
-          <w:szCs w:val="24"/>
-        </w:rPr>
-      </w:pPr>
-    </w:p>
-    <w:p>
-      <w:pPr>
-        <w:spacing w:after="0"/>
-        <w:jc w:val="both"/>
-        <w:rPr>
-          <w:sz w:val="24"/>
-          <w:szCs w:val="24"/>
-        </w:rPr>
-      </w:pPr>
-    </w:p>
-    <w:p>
-      <w:pPr>
-        <w:spacing w:after="0"/>
-        <w:jc w:val="both"/>
-        <w:rPr>
-          <w:sz w:val="24"/>
-          <w:szCs w:val="24"/>
-        </w:rPr>
-      </w:pPr>
-    </w:p>
-    <w:p>
-      <w:pPr>
-        <w:spacing w:after="0"/>
-        <w:jc w:val="both"/>
-        <w:rPr>
-          <w:b/>
-          <w:sz w:val="24"/>
-          <w:szCs w:val="24"/>
-        </w:rPr>
-      </w:pPr>
-      <w:r>
-        <w:rPr>
-          <w:b/>
-          <w:sz w:val="24"/>
-          <w:szCs w:val="24"/>
-        </w:rPr>
-        <w:t xml:space="preserve">2) Collect Together </w:t>
-      </w:r>
-      <w:proofErr w:type="gramStart"/>
-      <w:r>
-        <w:rPr>
-          <w:b/>
-          <w:sz w:val="24"/>
-          <w:szCs w:val="24"/>
-        </w:rPr>
-        <w:t>The</w:t>
-      </w:r>
-      <w:proofErr w:type="gramEnd"/>
-      <w:r>
-        <w:rPr>
-          <w:b/>
           <w:sz w:val="24"/>
           <w:szCs w:val="24"/>
         </w:rPr>
@@ -6070,6 +6098,7 @@
           <w:sz w:val="24"/>
           <w:szCs w:val="24"/>
         </w:rPr>
+        <w:lastRenderedPageBreak/>
         <w:t>However, each of these functions must contribute to the successful overall achievement of the project’s objectives and assist the control effort through systematic processes appropriate to the particular function.</w:t>
       </w:r>
     </w:p>
@@ -6579,6 +6608,7 @@
           <w:sz w:val="24"/>
           <w:szCs w:val="24"/>
         </w:rPr>
+        <w:lastRenderedPageBreak/>
         <w:t>WBS</w:t>
       </w:r>
       <w:r>
@@ -7140,6 +7170,7 @@
           <w:sz w:val="24"/>
           <w:szCs w:val="24"/>
         </w:rPr>
+        <w:lastRenderedPageBreak/>
         <w:t>Effort</w:t>
       </w:r>
       <w:r>
@@ -7977,6 +8008,7 @@
           <w:sz w:val="24"/>
           <w:szCs w:val="24"/>
         </w:rPr>
+        <w:lastRenderedPageBreak/>
         <w:t>Project Team:</w:t>
       </w:r>
       <w:r>
@@ -8418,6 +8450,7 @@
           <w:sz w:val="24"/>
           <w:szCs w:val="24"/>
         </w:rPr>
+        <w:lastRenderedPageBreak/>
         <w:t>3.   Kelley, A.J. New Dimensions of Project Management. Lexington MA: Lexington Books, 1982.</w:t>
       </w:r>
     </w:p>
@@ -8499,59 +8532,34 @@
           <w:sz w:val="24"/>
           <w:szCs w:val="24"/>
         </w:rPr>
-        <w:t>6.   Martin, M.D. &amp; Owens, S.D. Essentia</w:t>
-      </w:r>
-      <w:bookmarkStart w:id="0" w:name="_GoBack"/>
-      <w:bookmarkEnd w:id="0"/>
-      <w:r>
-        <w:rPr>
-          <w:sz w:val="24"/>
-          <w:szCs w:val="24"/>
-        </w:rPr>
-        <w:t>l Attributes for Project Success. Proceedings of the PMI Seminar/Symposium, 1985.</w:t>
-      </w:r>
-    </w:p>
-    <w:p>
-      <w:pPr>
-        <w:spacing w:after="0"/>
-        <w:jc w:val="both"/>
-        <w:rPr>
-          <w:sz w:val="24"/>
-          <w:szCs w:val="24"/>
-        </w:rPr>
-      </w:pPr>
-    </w:p>
-    <w:p>
-      <w:pPr>
-        <w:spacing w:after="0"/>
-        <w:jc w:val="both"/>
-        <w:rPr>
-          <w:sz w:val="24"/>
-          <w:szCs w:val="24"/>
-        </w:rPr>
-      </w:pPr>
-      <w:r>
-        <w:rPr>
-          <w:sz w:val="24"/>
-          <w:szCs w:val="24"/>
-        </w:rPr>
-        <w:t xml:space="preserve">7.   </w:t>
-      </w:r>
-      <w:proofErr w:type="spellStart"/>
-      <w:r>
-        <w:rPr>
-          <w:sz w:val="24"/>
-          <w:szCs w:val="24"/>
-        </w:rPr>
-        <w:t>Merideth</w:t>
-      </w:r>
-      <w:proofErr w:type="spellEnd"/>
-      <w:r>
-        <w:rPr>
-          <w:sz w:val="24"/>
-          <w:szCs w:val="24"/>
-        </w:rPr>
-        <w:t>, J.R. &amp; Mantel, S.J. Jr. Project Management: A Managerial Approach, New York: Wiley, 1985.</w:t>
+        <w:t>6.   Martin, M.D. &amp; Owens, S.D. Essential Attributes for Project Success. Proceedings of the PMI Seminar/Symposium, 1985.</w:t>
+      </w:r>
+    </w:p>
+    <w:p>
+      <w:pPr>
+        <w:spacing w:after="0"/>
+        <w:jc w:val="both"/>
+        <w:rPr>
+          <w:sz w:val="24"/>
+          <w:szCs w:val="24"/>
+        </w:rPr>
+      </w:pPr>
+    </w:p>
+    <w:p>
+      <w:pPr>
+        <w:spacing w:after="0"/>
+        <w:jc w:val="both"/>
+        <w:rPr>
+          <w:sz w:val="24"/>
+          <w:szCs w:val="24"/>
+        </w:rPr>
+      </w:pPr>
+      <w:r>
+        <w:rPr>
+          <w:sz w:val="24"/>
+          <w:szCs w:val="24"/>
+        </w:rPr>
+        <w:t>7.   Merideth, J.R. &amp; Mantel, S.J. Jr. Project Management: A Managerial Approach, New York: Wiley, 1985.</w:t>
       </w:r>
     </w:p>
     <w:p>
@@ -8819,7 +8827,7 @@
 </file>
 
 <file path=word/endnotes.xml><?xml version="1.0" encoding="utf-8"?>
-<w:endnotes xmlns:wpc="http://schemas.microsoft.com/office/word/2010/wordprocessingCanvas" xmlns:cx="http://schemas.microsoft.com/office/drawing/2014/chartex" xmlns:cx1="http://schemas.microsoft.com/office/drawing/2015/9/8/chartex" xmlns:cx2="http://schemas.microsoft.com/office/drawing/2015/10/21/chartex" xmlns:cx3="http://schemas.microsoft.com/office/drawing/2016/5/9/chartex" xmlns:cx4="http://schemas.microsoft.com/office/drawing/2016/5/10/chartex" xmlns:cx5="http://schemas.microsoft.com/office/drawing/2016/5/11/chartex" xmlns:cx6="http://schemas.microsoft.com/office/drawing/2016/5/12/chartex" xmlns:cx7="http://schemas.microsoft.com/office/drawing/2016/5/13/chartex" xmlns:cx8="http://schemas.microsoft.com/office/drawing/2016/5/14/chartex" xmlns:mc="http://schemas.openxmlformats.org/markup-compatibility/2006" xmlns:aink="http://schemas.microsoft.com/office/drawing/2016/ink" xmlns:am3d="http://schemas.microsoft.com/office/drawing/2017/model3d" xmlns:o="urn:schemas-microsoft-com:office:office" xmlns:r="http://schemas.openxmlformats.org/officeDocument/2006/relationships" xmlns:m="http://schemas.openxmlformats.org/officeDocument/2006/math" xmlns:v="urn:schemas-microsoft-com:vml" xmlns:wp14="http://schemas.microsoft.com/office/word/2010/wordprocessingDrawing" xmlns:wp="http://schemas.openxmlformats.org/drawingml/2006/wordprocessingDrawing" xmlns:w10="urn:schemas-microsoft-com:office:word" xmlns:w="http://schemas.openxmlformats.org/wordprocessingml/2006/main" xmlns:w14="http://schemas.microsoft.com/office/word/2010/wordml" xmlns:w15="http://schemas.microsoft.com/office/word/2012/wordml" xmlns:w16cid="http://schemas.microsoft.com/office/word/2016/wordml/cid" xmlns:w16se="http://schemas.microsoft.com/office/word/2015/wordml/symex" xmlns:wpg="http://schemas.microsoft.com/office/word/2010/wordprocessingGroup" xmlns:wpi="http://schemas.microsoft.com/office/word/2010/wordprocessingInk" xmlns:wne="http://schemas.microsoft.com/office/word/2006/wordml" xmlns:wps="http://schemas.microsoft.com/office/word/2010/wordprocessingShape" mc:Ignorable="w14 w15 w16se w16cid wp14">
+<w:endnotes xmlns:wpc="http://schemas.microsoft.com/office/word/2010/wordprocessingCanvas" xmlns:cx="http://schemas.microsoft.com/office/drawing/2014/chartex" xmlns:cx1="http://schemas.microsoft.com/office/drawing/2015/9/8/chartex" xmlns:cx2="http://schemas.microsoft.com/office/drawing/2015/10/21/chartex" xmlns:cx3="http://schemas.microsoft.com/office/drawing/2016/5/9/chartex" xmlns:cx4="http://schemas.microsoft.com/office/drawing/2016/5/10/chartex" xmlns:cx5="http://schemas.microsoft.com/office/drawing/2016/5/11/chartex" xmlns:cx6="http://schemas.microsoft.com/office/drawing/2016/5/12/chartex" xmlns:cx7="http://schemas.microsoft.com/office/drawing/2016/5/13/chartex" xmlns:cx8="http://schemas.microsoft.com/office/drawing/2016/5/14/chartex" xmlns:mc="http://schemas.openxmlformats.org/markup-compatibility/2006" xmlns:aink="http://schemas.microsoft.com/office/drawing/2016/ink" xmlns:am3d="http://schemas.microsoft.com/office/drawing/2017/model3d" xmlns:o="urn:schemas-microsoft-com:office:office" xmlns:oel="http://schemas.microsoft.com/office/2019/extlst" xmlns:r="http://schemas.openxmlformats.org/officeDocument/2006/relationships" xmlns:m="http://schemas.openxmlformats.org/officeDocument/2006/math" xmlns:v="urn:schemas-microsoft-com:vml" xmlns:wp14="http://schemas.microsoft.com/office/word/2010/wordprocessingDrawing" xmlns:wp="http://schemas.openxmlformats.org/drawingml/2006/wordprocessingDrawing" xmlns:w10="urn:schemas-microsoft-com:office:word" xmlns:w="http://schemas.openxmlformats.org/wordprocessingml/2006/main" xmlns:w14="http://schemas.microsoft.com/office/word/2010/wordml" xmlns:w15="http://schemas.microsoft.com/office/word/2012/wordml" xmlns:w16cex="http://schemas.microsoft.com/office/word/2018/wordml/cex" xmlns:w16cid="http://schemas.microsoft.com/office/word/2016/wordml/cid" xmlns:w16="http://schemas.microsoft.com/office/word/2018/wordml" xmlns:w16du="http://schemas.microsoft.com/office/word/2023/wordml/word16du" xmlns:w16sdtdh="http://schemas.microsoft.com/office/word/2020/wordml/sdtdatahash" xmlns:w16sdtfl="http://schemas.microsoft.com/office/word/2024/wordml/sdtformatlock" xmlns:w16se="http://schemas.microsoft.com/office/word/2015/wordml/symex" xmlns:wpg="http://schemas.microsoft.com/office/word/2010/wordprocessingGroup" xmlns:wpi="http://schemas.microsoft.com/office/word/2010/wordprocessingInk" xmlns:wne="http://schemas.microsoft.com/office/word/2006/wordml" xmlns:wps="http://schemas.microsoft.com/office/word/2010/wordprocessingShape" mc:Ignorable="w14 w15 w16se w16cid w16 w16cex w16sdtdh w16sdtfl w16du wp14">
   <w:endnote w:type="separator" w:id="-1">
     <w:p>
       <w:pPr>
@@ -8844,7 +8852,7 @@
 </file>
 
 <file path=word/footer1.xml><?xml version="1.0" encoding="utf-8"?>
-<w:ftr xmlns:wpc="http://schemas.microsoft.com/office/word/2010/wordprocessingCanvas" xmlns:cx="http://schemas.microsoft.com/office/drawing/2014/chartex" xmlns:cx1="http://schemas.microsoft.com/office/drawing/2015/9/8/chartex" xmlns:cx2="http://schemas.microsoft.com/office/drawing/2015/10/21/chartex" xmlns:cx3="http://schemas.microsoft.com/office/drawing/2016/5/9/chartex" xmlns:cx4="http://schemas.microsoft.com/office/drawing/2016/5/10/chartex" xmlns:cx5="http://schemas.microsoft.com/office/drawing/2016/5/11/chartex" xmlns:cx6="http://schemas.microsoft.com/office/drawing/2016/5/12/chartex" xmlns:cx7="http://schemas.microsoft.com/office/drawing/2016/5/13/chartex" xmlns:cx8="http://schemas.microsoft.com/office/drawing/2016/5/14/chartex" xmlns:mc="http://schemas.openxmlformats.org/markup-compatibility/2006" xmlns:aink="http://schemas.microsoft.com/office/drawing/2016/ink" xmlns:am3d="http://schemas.microsoft.com/office/drawing/2017/model3d" xmlns:o="urn:schemas-microsoft-com:office:office" xmlns:r="http://schemas.openxmlformats.org/officeDocument/2006/relationships" xmlns:m="http://schemas.openxmlformats.org/officeDocument/2006/math" xmlns:v="urn:schemas-microsoft-com:vml" xmlns:wp14="http://schemas.microsoft.com/office/word/2010/wordprocessingDrawing" xmlns:wp="http://schemas.openxmlformats.org/drawingml/2006/wordprocessingDrawing" xmlns:w10="urn:schemas-microsoft-com:office:word" xmlns:w="http://schemas.openxmlformats.org/wordprocessingml/2006/main" xmlns:w14="http://schemas.microsoft.com/office/word/2010/wordml" xmlns:w15="http://schemas.microsoft.com/office/word/2012/wordml" xmlns:w16cid="http://schemas.microsoft.com/office/word/2016/wordml/cid" xmlns:w16se="http://schemas.microsoft.com/office/word/2015/wordml/symex" xmlns:wpg="http://schemas.microsoft.com/office/word/2010/wordprocessingGroup" xmlns:wpi="http://schemas.microsoft.com/office/word/2010/wordprocessingInk" xmlns:wne="http://schemas.microsoft.com/office/word/2006/wordml" xmlns:wps="http://schemas.microsoft.com/office/word/2010/wordprocessingShape" mc:Ignorable="w14 w15 w16se w16cid wp14">
+<w:ftr xmlns:wpc="http://schemas.microsoft.com/office/word/2010/wordprocessingCanvas" xmlns:cx="http://schemas.microsoft.com/office/drawing/2014/chartex" xmlns:cx1="http://schemas.microsoft.com/office/drawing/2015/9/8/chartex" xmlns:cx2="http://schemas.microsoft.com/office/drawing/2015/10/21/chartex" xmlns:cx3="http://schemas.microsoft.com/office/drawing/2016/5/9/chartex" xmlns:cx4="http://schemas.microsoft.com/office/drawing/2016/5/10/chartex" xmlns:cx5="http://schemas.microsoft.com/office/drawing/2016/5/11/chartex" xmlns:cx6="http://schemas.microsoft.com/office/drawing/2016/5/12/chartex" xmlns:cx7="http://schemas.microsoft.com/office/drawing/2016/5/13/chartex" xmlns:cx8="http://schemas.microsoft.com/office/drawing/2016/5/14/chartex" xmlns:mc="http://schemas.openxmlformats.org/markup-compatibility/2006" xmlns:aink="http://schemas.microsoft.com/office/drawing/2016/ink" xmlns:am3d="http://schemas.microsoft.com/office/drawing/2017/model3d" xmlns:o="urn:schemas-microsoft-com:office:office" xmlns:oel="http://schemas.microsoft.com/office/2019/extlst" xmlns:r="http://schemas.openxmlformats.org/officeDocument/2006/relationships" xmlns:m="http://schemas.openxmlformats.org/officeDocument/2006/math" xmlns:v="urn:schemas-microsoft-com:vml" xmlns:wp14="http://schemas.microsoft.com/office/word/2010/wordprocessingDrawing" xmlns:wp="http://schemas.openxmlformats.org/drawingml/2006/wordprocessingDrawing" xmlns:w10="urn:schemas-microsoft-com:office:word" xmlns:w="http://schemas.openxmlformats.org/wordprocessingml/2006/main" xmlns:w14="http://schemas.microsoft.com/office/word/2010/wordml" xmlns:w15="http://schemas.microsoft.com/office/word/2012/wordml" xmlns:w16cex="http://schemas.microsoft.com/office/word/2018/wordml/cex" xmlns:w16cid="http://schemas.microsoft.com/office/word/2016/wordml/cid" xmlns:w16="http://schemas.microsoft.com/office/word/2018/wordml" xmlns:w16du="http://schemas.microsoft.com/office/word/2023/wordml/word16du" xmlns:w16sdtdh="http://schemas.microsoft.com/office/word/2020/wordml/sdtdatahash" xmlns:w16sdtfl="http://schemas.microsoft.com/office/word/2024/wordml/sdtformatlock" xmlns:w16se="http://schemas.microsoft.com/office/word/2015/wordml/symex" xmlns:wpg="http://schemas.microsoft.com/office/word/2010/wordprocessingGroup" xmlns:wpi="http://schemas.microsoft.com/office/word/2010/wordprocessingInk" xmlns:wne="http://schemas.microsoft.com/office/word/2006/wordml" xmlns:wps="http://schemas.microsoft.com/office/word/2010/wordprocessingShape" mc:Ignorable="w14 w15 w16se w16cid w16 w16cex w16sdtdh w16sdtfl w16du wp14">
   <w:p>
     <w:pPr>
       <w:pStyle w:val="Footer"/>
@@ -8881,7 +8889,7 @@
 </file>
 
 <file path=word/footnotes.xml><?xml version="1.0" encoding="utf-8"?>
-<w:footnotes xmlns:wpc="http://schemas.microsoft.com/office/word/2010/wordprocessingCanvas" xmlns:cx="http://schemas.microsoft.com/office/drawing/2014/chartex" xmlns:cx1="http://schemas.microsoft.com/office/drawing/2015/9/8/chartex" xmlns:cx2="http://schemas.microsoft.com/office/drawing/2015/10/21/chartex" xmlns:cx3="http://schemas.microsoft.com/office/drawing/2016/5/9/chartex" xmlns:cx4="http://schemas.microsoft.com/office/drawing/2016/5/10/chartex" xmlns:cx5="http://schemas.microsoft.com/office/drawing/2016/5/11/chartex" xmlns:cx6="http://schemas.microsoft.com/office/drawing/2016/5/12/chartex" xmlns:cx7="http://schemas.microsoft.com/office/drawing/2016/5/13/chartex" xmlns:cx8="http://schemas.microsoft.com/office/drawing/2016/5/14/chartex" xmlns:mc="http://schemas.openxmlformats.org/markup-compatibility/2006" xmlns:aink="http://schemas.microsoft.com/office/drawing/2016/ink" xmlns:am3d="http://schemas.microsoft.com/office/drawing/2017/model3d" xmlns:o="urn:schemas-microsoft-com:office:office" xmlns:r="http://schemas.openxmlformats.org/officeDocument/2006/relationships" xmlns:m="http://schemas.openxmlformats.org/officeDocument/2006/math" xmlns:v="urn:schemas-microsoft-com:vml" xmlns:wp14="http://schemas.microsoft.com/office/word/2010/wordprocessingDrawing" xmlns:wp="http://schemas.openxmlformats.org/drawingml/2006/wordprocessingDrawing" xmlns:w10="urn:schemas-microsoft-com:office:word" xmlns:w="http://schemas.openxmlformats.org/wordprocessingml/2006/main" xmlns:w14="http://schemas.microsoft.com/office/word/2010/wordml" xmlns:w15="http://schemas.microsoft.com/office/word/2012/wordml" xmlns:w16cid="http://schemas.microsoft.com/office/word/2016/wordml/cid" xmlns:w16se="http://schemas.microsoft.com/office/word/2015/wordml/symex" xmlns:wpg="http://schemas.microsoft.com/office/word/2010/wordprocessingGroup" xmlns:wpi="http://schemas.microsoft.com/office/word/2010/wordprocessingInk" xmlns:wne="http://schemas.microsoft.com/office/word/2006/wordml" xmlns:wps="http://schemas.microsoft.com/office/word/2010/wordprocessingShape" mc:Ignorable="w14 w15 w16se w16cid wp14">
+<w:footnotes xmlns:wpc="http://schemas.microsoft.com/office/word/2010/wordprocessingCanvas" xmlns:cx="http://schemas.microsoft.com/office/drawing/2014/chartex" xmlns:cx1="http://schemas.microsoft.com/office/drawing/2015/9/8/chartex" xmlns:cx2="http://schemas.microsoft.com/office/drawing/2015/10/21/chartex" xmlns:cx3="http://schemas.microsoft.com/office/drawing/2016/5/9/chartex" xmlns:cx4="http://schemas.microsoft.com/office/drawing/2016/5/10/chartex" xmlns:cx5="http://schemas.microsoft.com/office/drawing/2016/5/11/chartex" xmlns:cx6="http://schemas.microsoft.com/office/drawing/2016/5/12/chartex" xmlns:cx7="http://schemas.microsoft.com/office/drawing/2016/5/13/chartex" xmlns:cx8="http://schemas.microsoft.com/office/drawing/2016/5/14/chartex" xmlns:mc="http://schemas.openxmlformats.org/markup-compatibility/2006" xmlns:aink="http://schemas.microsoft.com/office/drawing/2016/ink" xmlns:am3d="http://schemas.microsoft.com/office/drawing/2017/model3d" xmlns:o="urn:schemas-microsoft-com:office:office" xmlns:oel="http://schemas.microsoft.com/office/2019/extlst" xmlns:r="http://schemas.openxmlformats.org/officeDocument/2006/relationships" xmlns:m="http://schemas.openxmlformats.org/officeDocument/2006/math" xmlns:v="urn:schemas-microsoft-com:vml" xmlns:wp14="http://schemas.microsoft.com/office/word/2010/wordprocessingDrawing" xmlns:wp="http://schemas.openxmlformats.org/drawingml/2006/wordprocessingDrawing" xmlns:w10="urn:schemas-microsoft-com:office:word" xmlns:w="http://schemas.openxmlformats.org/wordprocessingml/2006/main" xmlns:w14="http://schemas.microsoft.com/office/word/2010/wordml" xmlns:w15="http://schemas.microsoft.com/office/word/2012/wordml" xmlns:w16cex="http://schemas.microsoft.com/office/word/2018/wordml/cex" xmlns:w16cid="http://schemas.microsoft.com/office/word/2016/wordml/cid" xmlns:w16="http://schemas.microsoft.com/office/word/2018/wordml" xmlns:w16du="http://schemas.microsoft.com/office/word/2023/wordml/word16du" xmlns:w16sdtdh="http://schemas.microsoft.com/office/word/2020/wordml/sdtdatahash" xmlns:w16sdtfl="http://schemas.microsoft.com/office/word/2024/wordml/sdtformatlock" xmlns:w16se="http://schemas.microsoft.com/office/word/2015/wordml/symex" xmlns:wpg="http://schemas.microsoft.com/office/word/2010/wordprocessingGroup" xmlns:wpi="http://schemas.microsoft.com/office/word/2010/wordprocessingInk" xmlns:wne="http://schemas.microsoft.com/office/word/2006/wordml" xmlns:wps="http://schemas.microsoft.com/office/word/2010/wordprocessingShape" mc:Ignorable="w14 w15 w16se w16cid w16 w16cex w16sdtdh w16sdtfl w16du wp14">
   <w:footnote w:type="separator" w:id="-1">
     <w:p>
       <w:pPr>
@@ -8906,7 +8914,7 @@
 </file>
 
 <file path=word/numbering.xml><?xml version="1.0" encoding="utf-8"?>
-<w:numbering xmlns:wpc="http://schemas.microsoft.com/office/word/2010/wordprocessingCanvas" xmlns:cx="http://schemas.microsoft.com/office/drawing/2014/chartex" xmlns:cx1="http://schemas.microsoft.com/office/drawing/2015/9/8/chartex" xmlns:cx2="http://schemas.microsoft.com/office/drawing/2015/10/21/chartex" xmlns:cx3="http://schemas.microsoft.com/office/drawing/2016/5/9/chartex" xmlns:cx4="http://schemas.microsoft.com/office/drawing/2016/5/10/chartex" xmlns:cx5="http://schemas.microsoft.com/office/drawing/2016/5/11/chartex" xmlns:cx6="http://schemas.microsoft.com/office/drawing/2016/5/12/chartex" xmlns:cx7="http://schemas.microsoft.com/office/drawing/2016/5/13/chartex" xmlns:cx8="http://schemas.microsoft.com/office/drawing/2016/5/14/chartex" xmlns:mc="http://schemas.openxmlformats.org/markup-compatibility/2006" xmlns:aink="http://schemas.microsoft.com/office/drawing/2016/ink" xmlns:am3d="http://schemas.microsoft.com/office/drawing/2017/model3d" xmlns:o="urn:schemas-microsoft-com:office:office" xmlns:r="http://schemas.openxmlformats.org/officeDocument/2006/relationships" xmlns:m="http://schemas.openxmlformats.org/officeDocument/2006/math" xmlns:v="urn:schemas-microsoft-com:vml" xmlns:wp14="http://schemas.microsoft.com/office/word/2010/wordprocessingDrawing" xmlns:wp="http://schemas.openxmlformats.org/drawingml/2006/wordprocessingDrawing" xmlns:w10="urn:schemas-microsoft-com:office:word" xmlns:w="http://schemas.openxmlformats.org/wordprocessingml/2006/main" xmlns:w14="http://schemas.microsoft.com/office/word/2010/wordml" xmlns:w15="http://schemas.microsoft.com/office/word/2012/wordml" xmlns:w16cid="http://schemas.microsoft.com/office/word/2016/wordml/cid" xmlns:w16se="http://schemas.microsoft.com/office/word/2015/wordml/symex" xmlns:wpg="http://schemas.microsoft.com/office/word/2010/wordprocessingGroup" xmlns:wpi="http://schemas.microsoft.com/office/word/2010/wordprocessingInk" xmlns:wne="http://schemas.microsoft.com/office/word/2006/wordml" xmlns:wps="http://schemas.microsoft.com/office/word/2010/wordprocessingShape" mc:Ignorable="w14 w15 w16se w16cid wp14">
+<w:numbering xmlns:wpc="http://schemas.microsoft.com/office/word/2010/wordprocessingCanvas" xmlns:cx="http://schemas.microsoft.com/office/drawing/2014/chartex" xmlns:cx1="http://schemas.microsoft.com/office/drawing/2015/9/8/chartex" xmlns:cx2="http://schemas.microsoft.com/office/drawing/2015/10/21/chartex" xmlns:cx3="http://schemas.microsoft.com/office/drawing/2016/5/9/chartex" xmlns:cx4="http://schemas.microsoft.com/office/drawing/2016/5/10/chartex" xmlns:cx5="http://schemas.microsoft.com/office/drawing/2016/5/11/chartex" xmlns:cx6="http://schemas.microsoft.com/office/drawing/2016/5/12/chartex" xmlns:cx7="http://schemas.microsoft.com/office/drawing/2016/5/13/chartex" xmlns:cx8="http://schemas.microsoft.com/office/drawing/2016/5/14/chartex" xmlns:mc="http://schemas.openxmlformats.org/markup-compatibility/2006" xmlns:aink="http://schemas.microsoft.com/office/drawing/2016/ink" xmlns:am3d="http://schemas.microsoft.com/office/drawing/2017/model3d" xmlns:o="urn:schemas-microsoft-com:office:office" xmlns:oel="http://schemas.microsoft.com/office/2019/extlst" xmlns:r="http://schemas.openxmlformats.org/officeDocument/2006/relationships" xmlns:m="http://schemas.openxmlformats.org/officeDocument/2006/math" xmlns:v="urn:schemas-microsoft-com:vml" xmlns:wp14="http://schemas.microsoft.com/office/word/2010/wordprocessingDrawing" xmlns:wp="http://schemas.openxmlformats.org/drawingml/2006/wordprocessingDrawing" xmlns:w10="urn:schemas-microsoft-com:office:word" xmlns:w="http://schemas.openxmlformats.org/wordprocessingml/2006/main" xmlns:w14="http://schemas.microsoft.com/office/word/2010/wordml" xmlns:w15="http://schemas.microsoft.com/office/word/2012/wordml" xmlns:w16cex="http://schemas.microsoft.com/office/word/2018/wordml/cex" xmlns:w16cid="http://schemas.microsoft.com/office/word/2016/wordml/cid" xmlns:w16="http://schemas.microsoft.com/office/word/2018/wordml" xmlns:w16du="http://schemas.microsoft.com/office/word/2023/wordml/word16du" xmlns:w16sdtdh="http://schemas.microsoft.com/office/word/2020/wordml/sdtdatahash" xmlns:w16sdtfl="http://schemas.microsoft.com/office/word/2024/wordml/sdtformatlock" xmlns:w16se="http://schemas.microsoft.com/office/word/2015/wordml/symex" xmlns:wpg="http://schemas.microsoft.com/office/word/2010/wordprocessingGroup" xmlns:wpi="http://schemas.microsoft.com/office/word/2010/wordprocessingInk" xmlns:wne="http://schemas.microsoft.com/office/word/2006/wordml" xmlns:wps="http://schemas.microsoft.com/office/word/2010/wordprocessingShape" mc:Ignorable="w14 w15 w16se w16cid w16 w16cex w16sdtdh w16sdtfl w16du wp14">
   <w:abstractNum w:abstractNumId="0" w15:restartNumberingAfterBreak="0">
     <w:nsid w:val="3AC12FFB"/>
     <w:multiLevelType w:val="hybridMultilevel"/>
@@ -9585,29 +9593,29 @@
       </w:rPr>
     </w:lvl>
   </w:abstractNum>
-  <w:num w:numId="1">
+  <w:num w:numId="1" w16cid:durableId="2108961399">
     <w:abstractNumId w:val="1"/>
   </w:num>
-  <w:num w:numId="2">
+  <w:num w:numId="2" w16cid:durableId="710885541">
     <w:abstractNumId w:val="3"/>
   </w:num>
-  <w:num w:numId="3">
+  <w:num w:numId="3" w16cid:durableId="1233277994">
     <w:abstractNumId w:val="4"/>
   </w:num>
-  <w:num w:numId="4">
+  <w:num w:numId="4" w16cid:durableId="614948765">
     <w:abstractNumId w:val="0"/>
   </w:num>
-  <w:num w:numId="5">
+  <w:num w:numId="5" w16cid:durableId="971254074">
     <w:abstractNumId w:val="5"/>
   </w:num>
-  <w:num w:numId="6">
+  <w:num w:numId="6" w16cid:durableId="650642528">
     <w:abstractNumId w:val="2"/>
   </w:num>
 </w:numbering>
 </file>
 
 <file path=word/styles.xml><?xml version="1.0" encoding="utf-8"?>
-<w:styles xmlns:mc="http://schemas.openxmlformats.org/markup-compatibility/2006" xmlns:r="http://schemas.openxmlformats.org/officeDocument/2006/relationships" xmlns:w="http://schemas.openxmlformats.org/wordprocessingml/2006/main" xmlns:w14="http://schemas.microsoft.com/office/word/2010/wordml" xmlns:w15="http://schemas.microsoft.com/office/word/2012/wordml" xmlns:w16cid="http://schemas.microsoft.com/office/word/2016/wordml/cid" xmlns:w16se="http://schemas.microsoft.com/office/word/2015/wordml/symex" mc:Ignorable="w14 w15 w16se w16cid">
+<w:styles xmlns:mc="http://schemas.openxmlformats.org/markup-compatibility/2006" xmlns:r="http://schemas.openxmlformats.org/officeDocument/2006/relationships" xmlns:w="http://schemas.openxmlformats.org/wordprocessingml/2006/main" xmlns:w14="http://schemas.microsoft.com/office/word/2010/wordml" xmlns:w15="http://schemas.microsoft.com/office/word/2012/wordml" xmlns:w16cex="http://schemas.microsoft.com/office/word/2018/wordml/cex" xmlns:w16cid="http://schemas.microsoft.com/office/word/2016/wordml/cid" xmlns:w16="http://schemas.microsoft.com/office/word/2018/wordml" xmlns:w16du="http://schemas.microsoft.com/office/word/2023/wordml/word16du" xmlns:w16sdtdh="http://schemas.microsoft.com/office/word/2020/wordml/sdtdatahash" xmlns:w16sdtfl="http://schemas.microsoft.com/office/word/2024/wordml/sdtformatlock" xmlns:w16se="http://schemas.microsoft.com/office/word/2015/wordml/symex" mc:Ignorable="w14 w15 w16se w16cid w16 w16cex w16sdtdh w16sdtfl w16du">
   <w:docDefaults>
     <w:rPrDefault>
       <w:rPr>
@@ -9617,7 +9625,7 @@
     </w:rPrDefault>
     <w:pPrDefault/>
   </w:docDefaults>
-  <w:latentStyles w:defLockedState="0" w:defUIPriority="99" w:defSemiHidden="0" w:defUnhideWhenUsed="0" w:defQFormat="0" w:count="375">
+  <w:latentStyles w:defLockedState="0" w:defUIPriority="99" w:defSemiHidden="0" w:defUnhideWhenUsed="0" w:defQFormat="0" w:count="376">
     <w:lsdException w:name="Normal" w:uiPriority="0" w:qFormat="1"/>
     <w:lsdException w:name="heading 1" w:uiPriority="9" w:qFormat="1"/>
     <w:lsdException w:name="heading 2" w:semiHidden="1" w:uiPriority="9" w:unhideWhenUsed="1" w:qFormat="1"/>
@@ -9723,6 +9731,7 @@
     <w:lsdException w:name="HTML Sample" w:semiHidden="1" w:unhideWhenUsed="1"/>
     <w:lsdException w:name="HTML Typewriter" w:semiHidden="1" w:unhideWhenUsed="1"/>
     <w:lsdException w:name="HTML Variable" w:semiHidden="1" w:unhideWhenUsed="1"/>
+    <w:lsdException w:name="Normal Table" w:semiHidden="1" w:unhideWhenUsed="1"/>
     <w:lsdException w:name="annotation subject" w:semiHidden="1" w:unhideWhenUsed="1"/>
     <w:lsdException w:name="No List" w:semiHidden="1" w:unhideWhenUsed="1"/>
     <w:lsdException w:name="Outline List 1" w:semiHidden="1" w:unhideWhenUsed="1"/>
@@ -9766,8 +9775,10 @@
     <w:lsdException w:name="Table Elegant" w:semiHidden="1" w:unhideWhenUsed="1"/>
     <w:lsdException w:name="Table Professional" w:semiHidden="1" w:unhideWhenUsed="1"/>
     <w:lsdException w:name="Table Subtle 1" w:semiHidden="1" w:unhideWhenUsed="1"/>
+    <w:lsdException w:name="Table Subtle 2" w:semiHidden="1" w:unhideWhenUsed="1"/>
     <w:lsdException w:name="Table Web 1" w:semiHidden="1" w:unhideWhenUsed="1"/>
     <w:lsdException w:name="Table Web 2" w:semiHidden="1" w:unhideWhenUsed="1"/>
+    <w:lsdException w:name="Table Web 3" w:semiHidden="1" w:unhideWhenUsed="1"/>
     <w:lsdException w:name="Balloon Text" w:semiHidden="1" w:unhideWhenUsed="1"/>
     <w:lsdException w:name="Table Grid" w:uiPriority="39"/>
     <w:lsdException w:name="Table Theme" w:semiHidden="1" w:unhideWhenUsed="1"/>
@@ -9990,6 +10001,7 @@
     <w:lsdException w:name="Smart Hyperlink" w:semiHidden="1" w:unhideWhenUsed="1"/>
     <w:lsdException w:name="Hashtag" w:semiHidden="1" w:unhideWhenUsed="1"/>
     <w:lsdException w:name="Unresolved Mention" w:semiHidden="1" w:unhideWhenUsed="1"/>
+    <w:lsdException w:name="Smart Link" w:semiHidden="1" w:unhideWhenUsed="1"/>
   </w:latentStyles>
   <w:style w:type="paragraph" w:default="1" w:styleId="Normal">
     <w:name w:val="Normal"/>

</xml_diff>